<commit_message>
added ethanol tap off descriptions and work on documenting ignition sequence
</commit_message>
<xml_diff>
--- a/docs/Pressure_Fed/Engine Purge System - PF_Variant.docx
+++ b/docs/Pressure_Fed/Engine Purge System - PF_Variant.docx
@@ -516,7 +516,198 @@
         <mc:AlternateContent>
           <mc:Choice Requires="wps">
             <w:drawing>
-              <wp:anchor distT="0" distB="0" distL="114300" distR="114300" simplePos="0" relativeHeight="251663360" behindDoc="0" locked="0" layoutInCell="1" allowOverlap="1" wp14:anchorId="061B02DB" wp14:editId="2004B6CC">
+              <wp:anchor distT="0" distB="0" distL="114300" distR="114300" simplePos="0" relativeHeight="251754496" behindDoc="0" locked="0" layoutInCell="1" allowOverlap="1" wp14:anchorId="0496DA9F" wp14:editId="71D422F4">
+                <wp:simplePos x="0" y="0"/>
+                <wp:positionH relativeFrom="column">
+                  <wp:posOffset>6037580</wp:posOffset>
+                </wp:positionH>
+                <wp:positionV relativeFrom="paragraph">
+                  <wp:posOffset>1033145</wp:posOffset>
+                </wp:positionV>
+                <wp:extent cx="0" cy="82550"/>
+                <wp:effectExtent l="0" t="0" r="12700" b="6350"/>
+                <wp:wrapNone/>
+                <wp:docPr id="12" name="Straight Connector 12"/>
+                <wp:cNvGraphicFramePr/>
+                <a:graphic xmlns:a="http://schemas.openxmlformats.org/drawingml/2006/main">
+                  <a:graphicData uri="http://schemas.microsoft.com/office/word/2010/wordprocessingShape">
+                    <wps:wsp>
+                      <wps:cNvCnPr/>
+                      <wps:spPr>
+                        <a:xfrm flipV="1">
+                          <a:off x="0" y="0"/>
+                          <a:ext cx="0" cy="82550"/>
+                        </a:xfrm>
+                        <a:prstGeom prst="line">
+                          <a:avLst/>
+                        </a:prstGeom>
+                      </wps:spPr>
+                      <wps:style>
+                        <a:lnRef idx="1">
+                          <a:schemeClr val="accent1"/>
+                        </a:lnRef>
+                        <a:fillRef idx="0">
+                          <a:schemeClr val="accent1"/>
+                        </a:fillRef>
+                        <a:effectRef idx="0">
+                          <a:schemeClr val="accent1"/>
+                        </a:effectRef>
+                        <a:fontRef idx="minor">
+                          <a:schemeClr val="tx1"/>
+                        </a:fontRef>
+                      </wps:style>
+                      <wps:bodyPr/>
+                    </wps:wsp>
+                  </a:graphicData>
+                </a:graphic>
+              </wp:anchor>
+            </w:drawing>
+          </mc:Choice>
+          <mc:Fallback>
+            <w:pict>
+              <v:line w14:anchorId="2E383999" id="Straight Connector 12" o:spid="_x0000_s1026" style="position:absolute;flip:y;z-index:251754496;visibility:visible;mso-wrap-style:square;mso-wrap-distance-left:9pt;mso-wrap-distance-top:0;mso-wrap-distance-right:9pt;mso-wrap-distance-bottom:0;mso-position-horizontal:absolute;mso-position-horizontal-relative:text;mso-position-vertical:absolute;mso-position-vertical-relative:text" from="475.4pt,81.35pt" to="475.4pt,87.85pt" o:gfxdata="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" strokecolor="#4472c4 [3204]" strokeweight=".5pt">
+                <v:stroke joinstyle="miter"/>
+              </v:line>
+            </w:pict>
+          </mc:Fallback>
+        </mc:AlternateContent>
+      </w:r>
+      <w:r>
+        <w:rPr>
+          <w:noProof/>
+        </w:rPr>
+        <mc:AlternateContent>
+          <mc:Choice Requires="wps">
+            <w:drawing>
+              <wp:anchor distT="0" distB="0" distL="114300" distR="114300" simplePos="0" relativeHeight="251753472" behindDoc="0" locked="0" layoutInCell="1" allowOverlap="1" wp14:anchorId="6CE7C5D0" wp14:editId="2DEDBF9A">
+                <wp:simplePos x="0" y="0"/>
+                <wp:positionH relativeFrom="column">
+                  <wp:posOffset>3378835</wp:posOffset>
+                </wp:positionH>
+                <wp:positionV relativeFrom="paragraph">
+                  <wp:posOffset>6141720</wp:posOffset>
+                </wp:positionV>
+                <wp:extent cx="1510665" cy="15875"/>
+                <wp:effectExtent l="12700" t="12700" r="13335" b="34925"/>
+                <wp:wrapNone/>
+                <wp:docPr id="11" name="Straight Connector 11"/>
+                <wp:cNvGraphicFramePr/>
+                <a:graphic xmlns:a="http://schemas.openxmlformats.org/drawingml/2006/main">
+                  <a:graphicData uri="http://schemas.microsoft.com/office/word/2010/wordprocessingShape">
+                    <wps:wsp>
+                      <wps:cNvCnPr/>
+                      <wps:spPr>
+                        <a:xfrm flipH="1">
+                          <a:off x="0" y="0"/>
+                          <a:ext cx="1510665" cy="15875"/>
+                        </a:xfrm>
+                        <a:prstGeom prst="line">
+                          <a:avLst/>
+                        </a:prstGeom>
+                        <a:ln w="38100"/>
+                      </wps:spPr>
+                      <wps:style>
+                        <a:lnRef idx="1">
+                          <a:schemeClr val="dk1"/>
+                        </a:lnRef>
+                        <a:fillRef idx="0">
+                          <a:schemeClr val="dk1"/>
+                        </a:fillRef>
+                        <a:effectRef idx="0">
+                          <a:schemeClr val="dk1"/>
+                        </a:effectRef>
+                        <a:fontRef idx="minor">
+                          <a:schemeClr val="tx1"/>
+                        </a:fontRef>
+                      </wps:style>
+                      <wps:bodyPr/>
+                    </wps:wsp>
+                  </a:graphicData>
+                </a:graphic>
+              </wp:anchor>
+            </w:drawing>
+          </mc:Choice>
+          <mc:Fallback>
+            <w:pict>
+              <v:line w14:anchorId="1E2E20C6" id="Straight Connector 11" o:spid="_x0000_s1026" style="position:absolute;flip:x;z-index:251753472;visibility:visible;mso-wrap-style:square;mso-wrap-distance-left:9pt;mso-wrap-distance-top:0;mso-wrap-distance-right:9pt;mso-wrap-distance-bottom:0;mso-position-horizontal:absolute;mso-position-horizontal-relative:text;mso-position-vertical:absolute;mso-position-vertical-relative:text" from="266.05pt,483.6pt" to="385pt,484.85pt" o:gfxdata="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" strokecolor="black [3200]" strokeweight="3pt">
+                <v:stroke joinstyle="miter"/>
+              </v:line>
+            </w:pict>
+          </mc:Fallback>
+        </mc:AlternateContent>
+      </w:r>
+      <w:r>
+        <w:rPr>
+          <w:noProof/>
+        </w:rPr>
+        <mc:AlternateContent>
+          <mc:Choice Requires="wps">
+            <w:drawing>
+              <wp:anchor distT="0" distB="0" distL="114300" distR="114300" simplePos="0" relativeHeight="251752448" behindDoc="0" locked="0" layoutInCell="1" allowOverlap="1" wp14:anchorId="56943CDE" wp14:editId="4F6FF8FE">
+                <wp:simplePos x="0" y="0"/>
+                <wp:positionH relativeFrom="column">
+                  <wp:posOffset>952500</wp:posOffset>
+                </wp:positionH>
+                <wp:positionV relativeFrom="paragraph">
+                  <wp:posOffset>6144895</wp:posOffset>
+                </wp:positionV>
+                <wp:extent cx="1524000" cy="12700"/>
+                <wp:effectExtent l="0" t="12700" r="25400" b="25400"/>
+                <wp:wrapNone/>
+                <wp:docPr id="9" name="Straight Connector 9"/>
+                <wp:cNvGraphicFramePr/>
+                <a:graphic xmlns:a="http://schemas.openxmlformats.org/drawingml/2006/main">
+                  <a:graphicData uri="http://schemas.microsoft.com/office/word/2010/wordprocessingShape">
+                    <wps:wsp>
+                      <wps:cNvCnPr/>
+                      <wps:spPr>
+                        <a:xfrm>
+                          <a:off x="0" y="0"/>
+                          <a:ext cx="1524000" cy="12700"/>
+                        </a:xfrm>
+                        <a:prstGeom prst="line">
+                          <a:avLst/>
+                        </a:prstGeom>
+                        <a:ln w="38100"/>
+                      </wps:spPr>
+                      <wps:style>
+                        <a:lnRef idx="1">
+                          <a:schemeClr val="dk1"/>
+                        </a:lnRef>
+                        <a:fillRef idx="0">
+                          <a:schemeClr val="dk1"/>
+                        </a:fillRef>
+                        <a:effectRef idx="0">
+                          <a:schemeClr val="dk1"/>
+                        </a:effectRef>
+                        <a:fontRef idx="minor">
+                          <a:schemeClr val="tx1"/>
+                        </a:fontRef>
+                      </wps:style>
+                      <wps:bodyPr/>
+                    </wps:wsp>
+                  </a:graphicData>
+                </a:graphic>
+              </wp:anchor>
+            </w:drawing>
+          </mc:Choice>
+          <mc:Fallback>
+            <w:pict>
+              <v:line w14:anchorId="2B495EC6" id="Straight Connector 9" o:spid="_x0000_s1026" style="position:absolute;z-index:251752448;visibility:visible;mso-wrap-style:square;mso-wrap-distance-left:9pt;mso-wrap-distance-top:0;mso-wrap-distance-right:9pt;mso-wrap-distance-bottom:0;mso-position-horizontal:absolute;mso-position-horizontal-relative:text;mso-position-vertical:absolute;mso-position-vertical-relative:text" from="75pt,483.85pt" to="195pt,484.85pt" o:gfxdata="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" strokecolor="black [3200]" strokeweight="3pt">
+                <v:stroke joinstyle="miter"/>
+              </v:line>
+            </w:pict>
+          </mc:Fallback>
+        </mc:AlternateContent>
+      </w:r>
+      <w:r>
+        <w:rPr>
+          <w:noProof/>
+        </w:rPr>
+        <mc:AlternateContent>
+          <mc:Choice Requires="wps">
+            <w:drawing>
+              <wp:anchor distT="0" distB="0" distL="114300" distR="114300" simplePos="0" relativeHeight="251663360" behindDoc="0" locked="0" layoutInCell="1" allowOverlap="1" wp14:anchorId="061B02DB" wp14:editId="7E0D8EB9">
                 <wp:simplePos x="0" y="0"/>
                 <wp:positionH relativeFrom="column">
                   <wp:posOffset>4146352</wp:posOffset>
@@ -694,268 +885,7 @@
         <mc:AlternateContent>
           <mc:Choice Requires="wps">
             <w:drawing>
-              <wp:anchor distT="0" distB="0" distL="114300" distR="114300" simplePos="0" relativeHeight="251749376" behindDoc="0" locked="0" layoutInCell="1" allowOverlap="1" wp14:anchorId="617098BB" wp14:editId="0D888BE4">
-                <wp:simplePos x="0" y="0"/>
-                <wp:positionH relativeFrom="column">
-                  <wp:posOffset>4239491</wp:posOffset>
-                </wp:positionH>
-                <wp:positionV relativeFrom="paragraph">
-                  <wp:posOffset>5840466</wp:posOffset>
-                </wp:positionV>
-                <wp:extent cx="0" cy="106523"/>
-                <wp:effectExtent l="0" t="0" r="12700" b="8255"/>
-                <wp:wrapNone/>
-                <wp:docPr id="10" name="Straight Connector 10"/>
-                <wp:cNvGraphicFramePr/>
-                <a:graphic xmlns:a="http://schemas.openxmlformats.org/drawingml/2006/main">
-                  <a:graphicData uri="http://schemas.microsoft.com/office/word/2010/wordprocessingShape">
-                    <wps:wsp>
-                      <wps:cNvCnPr/>
-                      <wps:spPr>
-                        <a:xfrm>
-                          <a:off x="0" y="0"/>
-                          <a:ext cx="0" cy="106523"/>
-                        </a:xfrm>
-                        <a:prstGeom prst="line">
-                          <a:avLst/>
-                        </a:prstGeom>
-                      </wps:spPr>
-                      <wps:style>
-                        <a:lnRef idx="1">
-                          <a:schemeClr val="accent1"/>
-                        </a:lnRef>
-                        <a:fillRef idx="0">
-                          <a:schemeClr val="accent1"/>
-                        </a:fillRef>
-                        <a:effectRef idx="0">
-                          <a:schemeClr val="accent1"/>
-                        </a:effectRef>
-                        <a:fontRef idx="minor">
-                          <a:schemeClr val="tx1"/>
-                        </a:fontRef>
-                      </wps:style>
-                      <wps:bodyPr/>
-                    </wps:wsp>
-                  </a:graphicData>
-                </a:graphic>
-              </wp:anchor>
-            </w:drawing>
-          </mc:Choice>
-          <mc:Fallback>
-            <w:pict>
-              <v:line w14:anchorId="3EF39F17" id="Straight Connector 10" o:spid="_x0000_s1026" style="position:absolute;z-index:251749376;visibility:visible;mso-wrap-style:square;mso-wrap-distance-left:9pt;mso-wrap-distance-top:0;mso-wrap-distance-right:9pt;mso-wrap-distance-bottom:0;mso-position-horizontal:absolute;mso-position-horizontal-relative:text;mso-position-vertical:absolute;mso-position-vertical-relative:text" from="333.8pt,459.9pt" to="333.8pt,468.3pt" o:gfxdata="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" strokecolor="#4472c4 [3204]" strokeweight=".5pt">
-                <v:stroke joinstyle="miter"/>
-              </v:line>
-            </w:pict>
-          </mc:Fallback>
-        </mc:AlternateContent>
-      </w:r>
-      <w:r>
-        <w:rPr>
-          <w:noProof/>
-        </w:rPr>
-        <mc:AlternateContent>
-          <mc:Choice Requires="wps">
-            <w:drawing>
-              <wp:anchor distT="0" distB="0" distL="114300" distR="114300" simplePos="0" relativeHeight="251748352" behindDoc="0" locked="0" layoutInCell="1" allowOverlap="1" wp14:anchorId="66A79759" wp14:editId="4E80117D">
-                <wp:simplePos x="0" y="0"/>
-                <wp:positionH relativeFrom="column">
-                  <wp:posOffset>1876301</wp:posOffset>
-                </wp:positionH>
-                <wp:positionV relativeFrom="paragraph">
-                  <wp:posOffset>3584155</wp:posOffset>
-                </wp:positionV>
-                <wp:extent cx="0" cy="2363190"/>
-                <wp:effectExtent l="0" t="0" r="12700" b="12065"/>
-                <wp:wrapNone/>
-                <wp:docPr id="8" name="Straight Connector 8"/>
-                <wp:cNvGraphicFramePr/>
-                <a:graphic xmlns:a="http://schemas.openxmlformats.org/drawingml/2006/main">
-                  <a:graphicData uri="http://schemas.microsoft.com/office/word/2010/wordprocessingShape">
-                    <wps:wsp>
-                      <wps:cNvCnPr/>
-                      <wps:spPr>
-                        <a:xfrm>
-                          <a:off x="0" y="0"/>
-                          <a:ext cx="0" cy="2363190"/>
-                        </a:xfrm>
-                        <a:prstGeom prst="line">
-                          <a:avLst/>
-                        </a:prstGeom>
-                      </wps:spPr>
-                      <wps:style>
-                        <a:lnRef idx="1">
-                          <a:schemeClr val="accent1"/>
-                        </a:lnRef>
-                        <a:fillRef idx="0">
-                          <a:schemeClr val="accent1"/>
-                        </a:fillRef>
-                        <a:effectRef idx="0">
-                          <a:schemeClr val="accent1"/>
-                        </a:effectRef>
-                        <a:fontRef idx="minor">
-                          <a:schemeClr val="tx1"/>
-                        </a:fontRef>
-                      </wps:style>
-                      <wps:bodyPr/>
-                    </wps:wsp>
-                  </a:graphicData>
-                </a:graphic>
-                <wp14:sizeRelV relativeFrom="margin">
-                  <wp14:pctHeight>0</wp14:pctHeight>
-                </wp14:sizeRelV>
-              </wp:anchor>
-            </w:drawing>
-          </mc:Choice>
-          <mc:Fallback>
-            <w:pict>
-              <v:line w14:anchorId="51E165AA" id="Straight Connector 8" o:spid="_x0000_s1026" style="position:absolute;z-index:251748352;visibility:visible;mso-wrap-style:square;mso-height-percent:0;mso-wrap-distance-left:9pt;mso-wrap-distance-top:0;mso-wrap-distance-right:9pt;mso-wrap-distance-bottom:0;mso-position-horizontal:absolute;mso-position-horizontal-relative:text;mso-position-vertical:absolute;mso-position-vertical-relative:text;mso-height-percent:0;mso-height-relative:margin" from="147.75pt,282.2pt" to="147.75pt,468.3pt" o:gfxdata="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" strokecolor="#4472c4 [3204]" strokeweight=".5pt">
-                <v:stroke joinstyle="miter"/>
-              </v:line>
-            </w:pict>
-          </mc:Fallback>
-        </mc:AlternateContent>
-      </w:r>
-      <w:r>
-        <w:rPr>
-          <w:noProof/>
-        </w:rPr>
-        <mc:AlternateContent>
-          <mc:Choice Requires="wps">
-            <w:drawing>
-              <wp:anchor distT="0" distB="0" distL="114300" distR="114300" simplePos="0" relativeHeight="251705344" behindDoc="0" locked="0" layoutInCell="1" allowOverlap="1" wp14:anchorId="4A9C20CB" wp14:editId="3B3A8D2C">
-                <wp:simplePos x="0" y="0"/>
-                <wp:positionH relativeFrom="column">
-                  <wp:posOffset>1876301</wp:posOffset>
-                </wp:positionH>
-                <wp:positionV relativeFrom="paragraph">
-                  <wp:posOffset>3584153</wp:posOffset>
-                </wp:positionV>
-                <wp:extent cx="2516043" cy="5163"/>
-                <wp:effectExtent l="0" t="0" r="24130" b="20320"/>
-                <wp:wrapNone/>
-                <wp:docPr id="36" name="Straight Connector 36"/>
-                <wp:cNvGraphicFramePr/>
-                <a:graphic xmlns:a="http://schemas.openxmlformats.org/drawingml/2006/main">
-                  <a:graphicData uri="http://schemas.microsoft.com/office/word/2010/wordprocessingShape">
-                    <wps:wsp>
-                      <wps:cNvCnPr/>
-                      <wps:spPr>
-                        <a:xfrm flipV="1">
-                          <a:off x="0" y="0"/>
-                          <a:ext cx="2516043" cy="5163"/>
-                        </a:xfrm>
-                        <a:prstGeom prst="line">
-                          <a:avLst/>
-                        </a:prstGeom>
-                      </wps:spPr>
-                      <wps:style>
-                        <a:lnRef idx="1">
-                          <a:schemeClr val="accent1"/>
-                        </a:lnRef>
-                        <a:fillRef idx="0">
-                          <a:schemeClr val="accent1"/>
-                        </a:fillRef>
-                        <a:effectRef idx="0">
-                          <a:schemeClr val="accent1"/>
-                        </a:effectRef>
-                        <a:fontRef idx="minor">
-                          <a:schemeClr val="tx1"/>
-                        </a:fontRef>
-                      </wps:style>
-                      <wps:bodyPr/>
-                    </wps:wsp>
-                  </a:graphicData>
-                </a:graphic>
-                <wp14:sizeRelH relativeFrom="margin">
-                  <wp14:pctWidth>0</wp14:pctWidth>
-                </wp14:sizeRelH>
-                <wp14:sizeRelV relativeFrom="margin">
-                  <wp14:pctHeight>0</wp14:pctHeight>
-                </wp14:sizeRelV>
-              </wp:anchor>
-            </w:drawing>
-          </mc:Choice>
-          <mc:Fallback>
-            <w:pict>
-              <v:line w14:anchorId="70D05ED3" id="Straight Connector 36" o:spid="_x0000_s1026" style="position:absolute;flip:y;z-index:251705344;visibility:visible;mso-wrap-style:square;mso-width-percent:0;mso-height-percent:0;mso-wrap-distance-left:9pt;mso-wrap-distance-top:0;mso-wrap-distance-right:9pt;mso-wrap-distance-bottom:0;mso-position-horizontal:absolute;mso-position-horizontal-relative:text;mso-position-vertical:absolute;mso-position-vertical-relative:text;mso-width-percent:0;mso-height-percent:0;mso-width-relative:margin;mso-height-relative:margin" from="147.75pt,282.2pt" to="345.85pt,282.6pt" o:gfxdata="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" strokecolor="#4472c4 [3204]" strokeweight=".5pt">
-                <v:stroke joinstyle="miter"/>
-              </v:line>
-            </w:pict>
-          </mc:Fallback>
-        </mc:AlternateContent>
-      </w:r>
-      <w:r>
-        <w:rPr>
-          <w:noProof/>
-        </w:rPr>
-        <mc:AlternateContent>
-          <mc:Choice Requires="wps">
-            <w:drawing>
-              <wp:anchor distT="0" distB="0" distL="114300" distR="114300" simplePos="0" relativeHeight="251747328" behindDoc="0" locked="0" layoutInCell="1" allowOverlap="1" wp14:anchorId="627143C2" wp14:editId="2CF7AD67">
-                <wp:simplePos x="0" y="0"/>
-                <wp:positionH relativeFrom="column">
-                  <wp:posOffset>4239491</wp:posOffset>
-                </wp:positionH>
-                <wp:positionV relativeFrom="paragraph">
-                  <wp:posOffset>5840392</wp:posOffset>
-                </wp:positionV>
-                <wp:extent cx="1795615" cy="0"/>
-                <wp:effectExtent l="0" t="0" r="8255" b="12700"/>
-                <wp:wrapNone/>
-                <wp:docPr id="7" name="Straight Connector 7"/>
-                <wp:cNvGraphicFramePr/>
-                <a:graphic xmlns:a="http://schemas.openxmlformats.org/drawingml/2006/main">
-                  <a:graphicData uri="http://schemas.microsoft.com/office/word/2010/wordprocessingShape">
-                    <wps:wsp>
-                      <wps:cNvCnPr/>
-                      <wps:spPr>
-                        <a:xfrm flipH="1">
-                          <a:off x="0" y="0"/>
-                          <a:ext cx="1795615" cy="0"/>
-                        </a:xfrm>
-                        <a:prstGeom prst="line">
-                          <a:avLst/>
-                        </a:prstGeom>
-                      </wps:spPr>
-                      <wps:style>
-                        <a:lnRef idx="1">
-                          <a:schemeClr val="accent1"/>
-                        </a:lnRef>
-                        <a:fillRef idx="0">
-                          <a:schemeClr val="accent1"/>
-                        </a:fillRef>
-                        <a:effectRef idx="0">
-                          <a:schemeClr val="accent1"/>
-                        </a:effectRef>
-                        <a:fontRef idx="minor">
-                          <a:schemeClr val="tx1"/>
-                        </a:fontRef>
-                      </wps:style>
-                      <wps:bodyPr/>
-                    </wps:wsp>
-                  </a:graphicData>
-                </a:graphic>
-              </wp:anchor>
-            </w:drawing>
-          </mc:Choice>
-          <mc:Fallback>
-            <w:pict>
-              <v:line w14:anchorId="1893CADA" id="Straight Connector 7" o:spid="_x0000_s1026" style="position:absolute;flip:x;z-index:251747328;visibility:visible;mso-wrap-style:square;mso-wrap-distance-left:9pt;mso-wrap-distance-top:0;mso-wrap-distance-right:9pt;mso-wrap-distance-bottom:0;mso-position-horizontal:absolute;mso-position-horizontal-relative:text;mso-position-vertical:absolute;mso-position-vertical-relative:text" from="333.8pt,459.85pt" to="475.2pt,459.85pt" o:gfxdata="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" strokecolor="#4472c4 [3204]" strokeweight=".5pt">
-                <v:stroke joinstyle="miter"/>
-              </v:line>
-            </w:pict>
-          </mc:Fallback>
-        </mc:AlternateContent>
-      </w:r>
-      <w:r>
-        <w:rPr>
-          <w:noProof/>
-        </w:rPr>
-        <mc:AlternateContent>
-          <mc:Choice Requires="wps">
-            <w:drawing>
-              <wp:anchor distT="0" distB="0" distL="114300" distR="114300" simplePos="0" relativeHeight="251720704" behindDoc="0" locked="0" layoutInCell="1" allowOverlap="1" wp14:anchorId="3160E341" wp14:editId="62853A56">
+              <wp:anchor distT="0" distB="0" distL="114300" distR="114300" simplePos="0" relativeHeight="251720704" behindDoc="0" locked="0" layoutInCell="1" allowOverlap="1" wp14:anchorId="3160E341" wp14:editId="2F411D80">
                 <wp:simplePos x="0" y="0"/>
                 <wp:positionH relativeFrom="column">
                   <wp:posOffset>4893457</wp:posOffset>
@@ -1011,7 +941,7 @@
           </mc:Choice>
           <mc:Fallback>
             <w:pict>
-              <v:line w14:anchorId="1210C346" id="Straight Connector 51" o:spid="_x0000_s1026" style="position:absolute;flip:x;z-index:251720704;visibility:visible;mso-wrap-style:square;mso-width-percent:0;mso-height-percent:0;mso-wrap-distance-left:9pt;mso-wrap-distance-top:0;mso-wrap-distance-right:9pt;mso-wrap-distance-bottom:0;mso-position-horizontal:absolute;mso-position-horizontal-relative:text;mso-position-vertical:absolute;mso-position-vertical-relative:text;mso-width-percent:0;mso-height-percent:0;mso-width-relative:margin;mso-height-relative:margin" from="385.3pt,119.5pt" to="385.65pt,483.25pt" o:gfxdata="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" strokecolor="black [3200]" strokeweight="3pt">
+              <v:line w14:anchorId="45B1F6A1" id="Straight Connector 51" o:spid="_x0000_s1026" style="position:absolute;flip:x;z-index:251720704;visibility:visible;mso-wrap-style:square;mso-width-percent:0;mso-height-percent:0;mso-wrap-distance-left:9pt;mso-wrap-distance-top:0;mso-wrap-distance-right:9pt;mso-wrap-distance-bottom:0;mso-position-horizontal:absolute;mso-position-horizontal-relative:text;mso-position-vertical:absolute;mso-position-vertical-relative:text;mso-width-percent:0;mso-height-percent:0;mso-width-relative:margin;mso-height-relative:margin" from="385.3pt,119.5pt" to="385.65pt,483.25pt" o:gfxdata="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" strokecolor="black [3200]" strokeweight="3pt">
                 <v:stroke joinstyle="miter"/>
               </v:line>
             </w:pict>
@@ -1095,800 +1025,7 @@
         <mc:AlternateContent>
           <mc:Choice Requires="wps">
             <w:drawing>
-              <wp:anchor distT="0" distB="0" distL="114300" distR="114300" simplePos="0" relativeHeight="251708416" behindDoc="0" locked="0" layoutInCell="1" allowOverlap="1" wp14:anchorId="3146A1B9" wp14:editId="69C9A7A9">
-                <wp:simplePos x="0" y="0"/>
-                <wp:positionH relativeFrom="column">
-                  <wp:posOffset>6032664</wp:posOffset>
-                </wp:positionH>
-                <wp:positionV relativeFrom="paragraph">
-                  <wp:posOffset>1114086</wp:posOffset>
-                </wp:positionV>
-                <wp:extent cx="2441" cy="4726379"/>
-                <wp:effectExtent l="0" t="0" r="23495" b="10795"/>
-                <wp:wrapNone/>
-                <wp:docPr id="39" name="Straight Connector 39"/>
-                <wp:cNvGraphicFramePr/>
-                <a:graphic xmlns:a="http://schemas.openxmlformats.org/drawingml/2006/main">
-                  <a:graphicData uri="http://schemas.microsoft.com/office/word/2010/wordprocessingShape">
-                    <wps:wsp>
-                      <wps:cNvCnPr/>
-                      <wps:spPr>
-                        <a:xfrm flipH="1" flipV="1">
-                          <a:off x="0" y="0"/>
-                          <a:ext cx="2441" cy="4726379"/>
-                        </a:xfrm>
-                        <a:prstGeom prst="line">
-                          <a:avLst/>
-                        </a:prstGeom>
-                      </wps:spPr>
-                      <wps:style>
-                        <a:lnRef idx="1">
-                          <a:schemeClr val="accent1"/>
-                        </a:lnRef>
-                        <a:fillRef idx="0">
-                          <a:schemeClr val="accent1"/>
-                        </a:fillRef>
-                        <a:effectRef idx="0">
-                          <a:schemeClr val="accent1"/>
-                        </a:effectRef>
-                        <a:fontRef idx="minor">
-                          <a:schemeClr val="tx1"/>
-                        </a:fontRef>
-                      </wps:style>
-                      <wps:bodyPr/>
-                    </wps:wsp>
-                  </a:graphicData>
-                </a:graphic>
-                <wp14:sizeRelH relativeFrom="margin">
-                  <wp14:pctWidth>0</wp14:pctWidth>
-                </wp14:sizeRelH>
-                <wp14:sizeRelV relativeFrom="margin">
-                  <wp14:pctHeight>0</wp14:pctHeight>
-                </wp14:sizeRelV>
-              </wp:anchor>
-            </w:drawing>
-          </mc:Choice>
-          <mc:Fallback>
-            <w:pict>
-              <v:line w14:anchorId="475BD8BA" id="Straight Connector 39" o:spid="_x0000_s1026" style="position:absolute;flip:x y;z-index:251708416;visibility:visible;mso-wrap-style:square;mso-width-percent:0;mso-height-percent:0;mso-wrap-distance-left:9pt;mso-wrap-distance-top:0;mso-wrap-distance-right:9pt;mso-wrap-distance-bottom:0;mso-position-horizontal:absolute;mso-position-horizontal-relative:text;mso-position-vertical:absolute;mso-position-vertical-relative:text;mso-width-percent:0;mso-height-percent:0;mso-width-relative:margin;mso-height-relative:margin" from="475pt,87.7pt" to="475.2pt,459.85pt" o:gfxdata="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" strokecolor="#4472c4 [3204]" strokeweight=".5pt">
-                <v:stroke joinstyle="miter"/>
-              </v:line>
-            </w:pict>
-          </mc:Fallback>
-        </mc:AlternateContent>
-      </w:r>
-      <w:r>
-        <w:rPr>
-          <w:noProof/>
-        </w:rPr>
-        <mc:AlternateContent>
-          <mc:Choice Requires="wps">
-            <w:drawing>
-              <wp:anchor distT="0" distB="0" distL="114300" distR="114300" simplePos="0" relativeHeight="251746304" behindDoc="0" locked="0" layoutInCell="1" allowOverlap="1" wp14:anchorId="41A09E20" wp14:editId="11C58944">
-                <wp:simplePos x="0" y="0"/>
-                <wp:positionH relativeFrom="column">
-                  <wp:posOffset>3512634</wp:posOffset>
-                </wp:positionH>
-                <wp:positionV relativeFrom="paragraph">
-                  <wp:posOffset>6329773</wp:posOffset>
-                </wp:positionV>
-                <wp:extent cx="1583473" cy="311785"/>
-                <wp:effectExtent l="0" t="0" r="0" b="0"/>
-                <wp:wrapNone/>
-                <wp:docPr id="72" name="Text Box 72"/>
-                <wp:cNvGraphicFramePr/>
-                <a:graphic xmlns:a="http://schemas.openxmlformats.org/drawingml/2006/main">
-                  <a:graphicData uri="http://schemas.microsoft.com/office/word/2010/wordprocessingShape">
-                    <wps:wsp>
-                      <wps:cNvSpPr txBox="1"/>
-                      <wps:spPr>
-                        <a:xfrm>
-                          <a:off x="0" y="0"/>
-                          <a:ext cx="1583473" cy="311785"/>
-                        </a:xfrm>
-                        <a:prstGeom prst="rect">
-                          <a:avLst/>
-                        </a:prstGeom>
-                        <a:noFill/>
-                        <a:ln w="6350">
-                          <a:noFill/>
-                        </a:ln>
-                      </wps:spPr>
-                      <wps:txbx>
-                        <w:txbxContent>
-                          <w:p>
-                            <w:r>
-                              <w:t>LOX Purge Pipe Vent</w:t>
-                            </w:r>
-                          </w:p>
-                        </w:txbxContent>
-                      </wps:txbx>
-                      <wps:bodyPr rot="0" spcFirstLastPara="0" vertOverflow="overflow" horzOverflow="overflow" vert="horz" wrap="square" lIns="91440" tIns="45720" rIns="91440" bIns="45720" numCol="1" spcCol="0" rtlCol="0" fromWordArt="0" anchor="t" anchorCtr="0" forceAA="0" compatLnSpc="1">
-                        <a:prstTxWarp prst="textNoShape">
-                          <a:avLst/>
-                        </a:prstTxWarp>
-                        <a:noAutofit/>
-                      </wps:bodyPr>
-                    </wps:wsp>
-                  </a:graphicData>
-                </a:graphic>
-                <wp14:sizeRelH relativeFrom="margin">
-                  <wp14:pctWidth>0</wp14:pctWidth>
-                </wp14:sizeRelH>
-                <wp14:sizeRelV relativeFrom="margin">
-                  <wp14:pctHeight>0</wp14:pctHeight>
-                </wp14:sizeRelV>
-              </wp:anchor>
-            </w:drawing>
-          </mc:Choice>
-          <mc:Fallback>
-            <w:pict>
-              <v:shape w14:anchorId="41A09E20" id="Text Box 72" o:spid="_x0000_s1028" type="#_x0000_t202" style="position:absolute;margin-left:276.6pt;margin-top:498.4pt;width:124.7pt;height:24.55pt;z-index:251746304;visibility:visible;mso-wrap-style:square;mso-width-percent:0;mso-height-percent:0;mso-wrap-distance-left:9pt;mso-wrap-distance-top:0;mso-wrap-distance-right:9pt;mso-wrap-distance-bottom:0;mso-position-horizontal:absolute;mso-position-horizontal-relative:text;mso-position-vertical:absolute;mso-position-vertical-relative:text;mso-width-percent:0;mso-height-percent:0;mso-width-relative:margin;mso-height-relative:margin;v-text-anchor:top" o:gfxdata="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" filled="f" stroked="f" strokeweight=".5pt">
-                <v:textbox>
-                  <w:txbxContent>
-                    <w:p>
-                      <w:r>
-                        <w:t>LOX Purge Pipe Vent</w:t>
-                      </w:r>
-                    </w:p>
-                  </w:txbxContent>
-                </v:textbox>
-              </v:shape>
-            </w:pict>
-          </mc:Fallback>
-        </mc:AlternateContent>
-      </w:r>
-      <w:r>
-        <w:rPr>
-          <w:noProof/>
-        </w:rPr>
-        <mc:AlternateContent>
-          <mc:Choice Requires="wps">
-            <w:drawing>
-              <wp:anchor distT="0" distB="0" distL="114300" distR="114300" simplePos="0" relativeHeight="251744256" behindDoc="0" locked="0" layoutInCell="1" allowOverlap="1" wp14:anchorId="4EF3B70D" wp14:editId="19C4DE82">
-                <wp:simplePos x="0" y="0"/>
-                <wp:positionH relativeFrom="column">
-                  <wp:posOffset>892531</wp:posOffset>
-                </wp:positionH>
-                <wp:positionV relativeFrom="paragraph">
-                  <wp:posOffset>6325451</wp:posOffset>
-                </wp:positionV>
-                <wp:extent cx="1583055" cy="312234"/>
-                <wp:effectExtent l="0" t="0" r="0" b="0"/>
-                <wp:wrapNone/>
-                <wp:docPr id="71" name="Text Box 71"/>
-                <wp:cNvGraphicFramePr/>
-                <a:graphic xmlns:a="http://schemas.openxmlformats.org/drawingml/2006/main">
-                  <a:graphicData uri="http://schemas.microsoft.com/office/word/2010/wordprocessingShape">
-                    <wps:wsp>
-                      <wps:cNvSpPr txBox="1"/>
-                      <wps:spPr>
-                        <a:xfrm>
-                          <a:off x="0" y="0"/>
-                          <a:ext cx="1583055" cy="312234"/>
-                        </a:xfrm>
-                        <a:prstGeom prst="rect">
-                          <a:avLst/>
-                        </a:prstGeom>
-                        <a:noFill/>
-                        <a:ln w="6350">
-                          <a:noFill/>
-                        </a:ln>
-                      </wps:spPr>
-                      <wps:txbx>
-                        <w:txbxContent>
-                          <w:p>
-                            <w:r>
-                              <w:t>Fuel</w:t>
-                            </w:r>
-                            <w:r>
-                              <w:t xml:space="preserve"> </w:t>
-                            </w:r>
-                            <w:r>
-                              <w:t>Purge Pipe Vent</w:t>
-                            </w:r>
-                          </w:p>
-                        </w:txbxContent>
-                      </wps:txbx>
-                      <wps:bodyPr rot="0" spcFirstLastPara="0" vertOverflow="overflow" horzOverflow="overflow" vert="horz" wrap="square" lIns="91440" tIns="45720" rIns="91440" bIns="45720" numCol="1" spcCol="0" rtlCol="0" fromWordArt="0" anchor="t" anchorCtr="0" forceAA="0" compatLnSpc="1">
-                        <a:prstTxWarp prst="textNoShape">
-                          <a:avLst/>
-                        </a:prstTxWarp>
-                        <a:noAutofit/>
-                      </wps:bodyPr>
-                    </wps:wsp>
-                  </a:graphicData>
-                </a:graphic>
-                <wp14:sizeRelH relativeFrom="margin">
-                  <wp14:pctWidth>0</wp14:pctWidth>
-                </wp14:sizeRelH>
-                <wp14:sizeRelV relativeFrom="margin">
-                  <wp14:pctHeight>0</wp14:pctHeight>
-                </wp14:sizeRelV>
-              </wp:anchor>
-            </w:drawing>
-          </mc:Choice>
-          <mc:Fallback>
-            <w:pict>
-              <v:shape w14:anchorId="4EF3B70D" id="Text Box 71" o:spid="_x0000_s1027" type="#_x0000_t202" style="position:absolute;margin-left:70.3pt;margin-top:498.05pt;width:124.65pt;height:24.6pt;z-index:251744256;visibility:visible;mso-wrap-style:square;mso-width-percent:0;mso-height-percent:0;mso-wrap-distance-left:9pt;mso-wrap-distance-top:0;mso-wrap-distance-right:9pt;mso-wrap-distance-bottom:0;mso-position-horizontal:absolute;mso-position-horizontal-relative:text;mso-position-vertical:absolute;mso-position-vertical-relative:text;mso-width-percent:0;mso-height-percent:0;mso-width-relative:margin;mso-height-relative:margin;v-text-anchor:top" o:gfxdata="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" filled="f" stroked="f" strokeweight=".5pt">
-                <v:textbox>
-                  <w:txbxContent>
-                    <w:p>
-                      <w:r>
-                        <w:t>Fuel</w:t>
-                      </w:r>
-                      <w:r>
-                        <w:t xml:space="preserve"> </w:t>
-                      </w:r>
-                      <w:r>
-                        <w:t>Purge Pipe Vent</w:t>
-                      </w:r>
-                    </w:p>
-                  </w:txbxContent>
-                </v:textbox>
-              </v:shape>
-            </w:pict>
-          </mc:Fallback>
-        </mc:AlternateContent>
-      </w:r>
-      <w:r>
-        <w:rPr>
-          <w:noProof/>
-        </w:rPr>
-        <mc:AlternateContent>
-          <mc:Choice Requires="wps">
-            <w:drawing>
-              <wp:anchor distT="0" distB="0" distL="114300" distR="114300" simplePos="0" relativeHeight="251742208" behindDoc="0" locked="0" layoutInCell="1" allowOverlap="1" wp14:anchorId="2208E098" wp14:editId="759B0619">
-                <wp:simplePos x="0" y="0"/>
-                <wp:positionH relativeFrom="column">
-                  <wp:posOffset>3377906</wp:posOffset>
-                </wp:positionH>
-                <wp:positionV relativeFrom="paragraph">
-                  <wp:posOffset>6164053</wp:posOffset>
-                </wp:positionV>
-                <wp:extent cx="313148" cy="0"/>
-                <wp:effectExtent l="0" t="12700" r="29845" b="25400"/>
-                <wp:wrapNone/>
-                <wp:docPr id="70" name="Straight Connector 70"/>
-                <wp:cNvGraphicFramePr/>
-                <a:graphic xmlns:a="http://schemas.openxmlformats.org/drawingml/2006/main">
-                  <a:graphicData uri="http://schemas.microsoft.com/office/word/2010/wordprocessingShape">
-                    <wps:wsp>
-                      <wps:cNvCnPr/>
-                      <wps:spPr>
-                        <a:xfrm>
-                          <a:off x="0" y="0"/>
-                          <a:ext cx="313148" cy="0"/>
-                        </a:xfrm>
-                        <a:prstGeom prst="line">
-                          <a:avLst/>
-                        </a:prstGeom>
-                        <a:ln w="38100"/>
-                      </wps:spPr>
-                      <wps:style>
-                        <a:lnRef idx="1">
-                          <a:schemeClr val="dk1"/>
-                        </a:lnRef>
-                        <a:fillRef idx="0">
-                          <a:schemeClr val="dk1"/>
-                        </a:fillRef>
-                        <a:effectRef idx="0">
-                          <a:schemeClr val="dk1"/>
-                        </a:effectRef>
-                        <a:fontRef idx="minor">
-                          <a:schemeClr val="tx1"/>
-                        </a:fontRef>
-                      </wps:style>
-                      <wps:bodyPr/>
-                    </wps:wsp>
-                  </a:graphicData>
-                </a:graphic>
-              </wp:anchor>
-            </w:drawing>
-          </mc:Choice>
-          <mc:Fallback>
-            <w:pict>
-              <v:line w14:anchorId="64F85813" id="Straight Connector 70" o:spid="_x0000_s1026" style="position:absolute;z-index:251742208;visibility:visible;mso-wrap-style:square;mso-wrap-distance-left:9pt;mso-wrap-distance-top:0;mso-wrap-distance-right:9pt;mso-wrap-distance-bottom:0;mso-position-horizontal:absolute;mso-position-horizontal-relative:text;mso-position-vertical:absolute;mso-position-vertical-relative:text" from="266pt,485.35pt" to="290.65pt,485.35pt" o:gfxdata="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" strokecolor="black [3200]" strokeweight="3pt">
-                <v:stroke joinstyle="miter"/>
-              </v:line>
-            </w:pict>
-          </mc:Fallback>
-        </mc:AlternateContent>
-      </w:r>
-      <w:r>
-        <w:rPr>
-          <w:noProof/>
-        </w:rPr>
-        <mc:AlternateContent>
-          <mc:Choice Requires="wps">
-            <w:drawing>
-              <wp:anchor distT="0" distB="0" distL="114300" distR="114300" simplePos="0" relativeHeight="251741184" behindDoc="0" locked="0" layoutInCell="1" allowOverlap="1" wp14:anchorId="3C4BB72A" wp14:editId="700A1613">
-                <wp:simplePos x="0" y="0"/>
-                <wp:positionH relativeFrom="column">
-                  <wp:posOffset>2240822</wp:posOffset>
-                </wp:positionH>
-                <wp:positionV relativeFrom="paragraph">
-                  <wp:posOffset>6164053</wp:posOffset>
-                </wp:positionV>
-                <wp:extent cx="234749" cy="0"/>
-                <wp:effectExtent l="0" t="12700" r="32385" b="25400"/>
-                <wp:wrapNone/>
-                <wp:docPr id="69" name="Straight Connector 69"/>
-                <wp:cNvGraphicFramePr/>
-                <a:graphic xmlns:a="http://schemas.openxmlformats.org/drawingml/2006/main">
-                  <a:graphicData uri="http://schemas.microsoft.com/office/word/2010/wordprocessingShape">
-                    <wps:wsp>
-                      <wps:cNvCnPr/>
-                      <wps:spPr>
-                        <a:xfrm>
-                          <a:off x="0" y="0"/>
-                          <a:ext cx="234749" cy="0"/>
-                        </a:xfrm>
-                        <a:prstGeom prst="line">
-                          <a:avLst/>
-                        </a:prstGeom>
-                        <a:ln w="38100"/>
-                      </wps:spPr>
-                      <wps:style>
-                        <a:lnRef idx="1">
-                          <a:schemeClr val="dk1"/>
-                        </a:lnRef>
-                        <a:fillRef idx="0">
-                          <a:schemeClr val="dk1"/>
-                        </a:fillRef>
-                        <a:effectRef idx="0">
-                          <a:schemeClr val="dk1"/>
-                        </a:effectRef>
-                        <a:fontRef idx="minor">
-                          <a:schemeClr val="tx1"/>
-                        </a:fontRef>
-                      </wps:style>
-                      <wps:bodyPr/>
-                    </wps:wsp>
-                  </a:graphicData>
-                </a:graphic>
-              </wp:anchor>
-            </w:drawing>
-          </mc:Choice>
-          <mc:Fallback>
-            <w:pict>
-              <v:line w14:anchorId="52FD2E0A" id="Straight Connector 69" o:spid="_x0000_s1026" style="position:absolute;z-index:251741184;visibility:visible;mso-wrap-style:square;mso-wrap-distance-left:9pt;mso-wrap-distance-top:0;mso-wrap-distance-right:9pt;mso-wrap-distance-bottom:0;mso-position-horizontal:absolute;mso-position-horizontal-relative:text;mso-position-vertical:absolute;mso-position-vertical-relative:text" from="176.45pt,485.35pt" to="194.95pt,485.35pt" o:gfxdata="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" strokecolor="black [3200]" strokeweight="3pt">
-                <v:stroke joinstyle="miter"/>
-              </v:line>
-            </w:pict>
-          </mc:Fallback>
-        </mc:AlternateContent>
-      </w:r>
-      <w:r>
-        <w:rPr>
-          <w:noProof/>
-        </w:rPr>
-        <mc:AlternateContent>
-          <mc:Choice Requires="wps">
-            <w:drawing>
-              <wp:anchor distT="0" distB="0" distL="114300" distR="114300" simplePos="0" relativeHeight="251740160" behindDoc="0" locked="0" layoutInCell="1" allowOverlap="1" wp14:anchorId="4798E0BF" wp14:editId="44F456E1">
-                <wp:simplePos x="0" y="0"/>
-                <wp:positionH relativeFrom="column">
-                  <wp:posOffset>4393580</wp:posOffset>
-                </wp:positionH>
-                <wp:positionV relativeFrom="paragraph">
-                  <wp:posOffset>6139614</wp:posOffset>
-                </wp:positionV>
-                <wp:extent cx="503354" cy="0"/>
-                <wp:effectExtent l="12700" t="12700" r="17780" b="25400"/>
-                <wp:wrapNone/>
-                <wp:docPr id="68" name="Straight Connector 68"/>
-                <wp:cNvGraphicFramePr/>
-                <a:graphic xmlns:a="http://schemas.openxmlformats.org/drawingml/2006/main">
-                  <a:graphicData uri="http://schemas.microsoft.com/office/word/2010/wordprocessingShape">
-                    <wps:wsp>
-                      <wps:cNvCnPr/>
-                      <wps:spPr>
-                        <a:xfrm flipH="1">
-                          <a:off x="0" y="0"/>
-                          <a:ext cx="503354" cy="0"/>
-                        </a:xfrm>
-                        <a:prstGeom prst="line">
-                          <a:avLst/>
-                        </a:prstGeom>
-                        <a:ln w="38100"/>
-                      </wps:spPr>
-                      <wps:style>
-                        <a:lnRef idx="1">
-                          <a:schemeClr val="dk1"/>
-                        </a:lnRef>
-                        <a:fillRef idx="0">
-                          <a:schemeClr val="dk1"/>
-                        </a:fillRef>
-                        <a:effectRef idx="0">
-                          <a:schemeClr val="dk1"/>
-                        </a:effectRef>
-                        <a:fontRef idx="minor">
-                          <a:schemeClr val="tx1"/>
-                        </a:fontRef>
-                      </wps:style>
-                      <wps:bodyPr/>
-                    </wps:wsp>
-                  </a:graphicData>
-                </a:graphic>
-              </wp:anchor>
-            </w:drawing>
-          </mc:Choice>
-          <mc:Fallback>
-            <w:pict>
-              <v:line w14:anchorId="6B802B3F" id="Straight Connector 68" o:spid="_x0000_s1026" style="position:absolute;flip:x;z-index:251740160;visibility:visible;mso-wrap-style:square;mso-wrap-distance-left:9pt;mso-wrap-distance-top:0;mso-wrap-distance-right:9pt;mso-wrap-distance-bottom:0;mso-position-horizontal:absolute;mso-position-horizontal-relative:text;mso-position-vertical:absolute;mso-position-vertical-relative:text" from="345.95pt,483.45pt" to="385.6pt,483.45pt" o:gfxdata="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" strokecolor="black [3200]" strokeweight="3pt">
-                <v:stroke joinstyle="miter"/>
-              </v:line>
-            </w:pict>
-          </mc:Fallback>
-        </mc:AlternateContent>
-      </w:r>
-      <w:r>
-        <w:rPr>
-          <w:noProof/>
-        </w:rPr>
-        <mc:AlternateContent>
-          <mc:Choice Requires="wps">
-            <w:drawing>
-              <wp:anchor distT="0" distB="0" distL="114300" distR="114300" simplePos="0" relativeHeight="251739136" behindDoc="0" locked="0" layoutInCell="1" allowOverlap="1" wp14:anchorId="32B57B64" wp14:editId="609BEA04">
-                <wp:simplePos x="0" y="0"/>
-                <wp:positionH relativeFrom="column">
-                  <wp:posOffset>4091552</wp:posOffset>
-                </wp:positionH>
-                <wp:positionV relativeFrom="paragraph">
-                  <wp:posOffset>6045400</wp:posOffset>
-                </wp:positionV>
-                <wp:extent cx="300990" cy="222885"/>
-                <wp:effectExtent l="0" t="0" r="16510" b="18415"/>
-                <wp:wrapNone/>
-                <wp:docPr id="67" name="Snip Same Side Corner Rectangle 67"/>
-                <wp:cNvGraphicFramePr/>
-                <a:graphic xmlns:a="http://schemas.openxmlformats.org/drawingml/2006/main">
-                  <a:graphicData uri="http://schemas.microsoft.com/office/word/2010/wordprocessingShape">
-                    <wps:wsp>
-                      <wps:cNvSpPr/>
-                      <wps:spPr>
-                        <a:xfrm>
-                          <a:off x="0" y="0"/>
-                          <a:ext cx="300990" cy="222885"/>
-                        </a:xfrm>
-                        <a:prstGeom prst="snip2SameRect">
-                          <a:avLst/>
-                        </a:prstGeom>
-                        <a:ln>
-                          <a:solidFill>
-                            <a:schemeClr val="tx1"/>
-                          </a:solidFill>
-                        </a:ln>
-                      </wps:spPr>
-                      <wps:style>
-                        <a:lnRef idx="2">
-                          <a:schemeClr val="accent6"/>
-                        </a:lnRef>
-                        <a:fillRef idx="1">
-                          <a:schemeClr val="lt1"/>
-                        </a:fillRef>
-                        <a:effectRef idx="0">
-                          <a:schemeClr val="accent6"/>
-                        </a:effectRef>
-                        <a:fontRef idx="minor">
-                          <a:schemeClr val="dk1"/>
-                        </a:fontRef>
-                      </wps:style>
-                      <wps:bodyPr rot="0" spcFirstLastPara="0" vertOverflow="overflow" horzOverflow="overflow" vert="horz" wrap="square" lIns="91440" tIns="45720" rIns="91440" bIns="45720" numCol="1" spcCol="0" rtlCol="0" fromWordArt="0" anchor="ctr" anchorCtr="0" forceAA="0" compatLnSpc="1">
-                        <a:prstTxWarp prst="textNoShape">
-                          <a:avLst/>
-                        </a:prstTxWarp>
-                        <a:noAutofit/>
-                      </wps:bodyPr>
-                    </wps:wsp>
-                  </a:graphicData>
-                </a:graphic>
-              </wp:anchor>
-            </w:drawing>
-          </mc:Choice>
-          <mc:Fallback>
-            <w:pict>
-              <v:shape w14:anchorId="3EFD22EE" id="Snip Same Side Corner Rectangle 67" o:spid="_x0000_s1026" style="position:absolute;margin-left:322.15pt;margin-top:476pt;width:23.7pt;height:17.55pt;z-index:251739136;visibility:visible;mso-wrap-style:square;mso-wrap-distance-left:9pt;mso-wrap-distance-top:0;mso-wrap-distance-right:9pt;mso-wrap-distance-bottom:0;mso-position-horizontal:absolute;mso-position-horizontal-relative:text;mso-position-vertical:absolute;mso-position-vertical-relative:text;v-text-anchor:middle" coordsize="300990,222885" o:gfxdata="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" path="m37148,l263842,r37148,37148l300990,222885r,l,222885r,l,37148,37148,xe" fillcolor="white [3201]" strokecolor="black [3213]" strokeweight="1pt">
-                <v:stroke joinstyle="miter"/>
-                <v:path arrowok="t" o:connecttype="custom" o:connectlocs="37148,0;263842,0;300990,37148;300990,222885;300990,222885;0,222885;0,222885;0,37148;37148,0" o:connectangles="0,0,0,0,0,0,0,0,0"/>
-              </v:shape>
-            </w:pict>
-          </mc:Fallback>
-        </mc:AlternateContent>
-      </w:r>
-      <w:r>
-        <w:rPr>
-          <w:noProof/>
-        </w:rPr>
-        <mc:AlternateContent>
-          <mc:Choice Requires="wps">
-            <w:drawing>
-              <wp:anchor distT="0" distB="0" distL="114300" distR="114300" simplePos="0" relativeHeight="251731968" behindDoc="0" locked="0" layoutInCell="1" allowOverlap="1" wp14:anchorId="0EE4813C" wp14:editId="0DE29145">
-                <wp:simplePos x="0" y="0"/>
-                <wp:positionH relativeFrom="column">
-                  <wp:posOffset>3690605</wp:posOffset>
-                </wp:positionH>
-                <wp:positionV relativeFrom="paragraph">
-                  <wp:posOffset>6054090</wp:posOffset>
-                </wp:positionV>
-                <wp:extent cx="256478" cy="223025"/>
-                <wp:effectExtent l="0" t="0" r="10795" b="18415"/>
-                <wp:wrapNone/>
-                <wp:docPr id="58" name="Oval 58"/>
-                <wp:cNvGraphicFramePr/>
-                <a:graphic xmlns:a="http://schemas.openxmlformats.org/drawingml/2006/main">
-                  <a:graphicData uri="http://schemas.microsoft.com/office/word/2010/wordprocessingShape">
-                    <wps:wsp>
-                      <wps:cNvSpPr/>
-                      <wps:spPr>
-                        <a:xfrm>
-                          <a:off x="0" y="0"/>
-                          <a:ext cx="256478" cy="223025"/>
-                        </a:xfrm>
-                        <a:prstGeom prst="ellipse">
-                          <a:avLst/>
-                        </a:prstGeom>
-                        <a:ln>
-                          <a:solidFill>
-                            <a:schemeClr val="tx1"/>
-                          </a:solidFill>
-                        </a:ln>
-                      </wps:spPr>
-                      <wps:style>
-                        <a:lnRef idx="2">
-                          <a:schemeClr val="accent6"/>
-                        </a:lnRef>
-                        <a:fillRef idx="1">
-                          <a:schemeClr val="lt1"/>
-                        </a:fillRef>
-                        <a:effectRef idx="0">
-                          <a:schemeClr val="accent6"/>
-                        </a:effectRef>
-                        <a:fontRef idx="minor">
-                          <a:schemeClr val="dk1"/>
-                        </a:fontRef>
-                      </wps:style>
-                      <wps:bodyPr rot="0" spcFirstLastPara="0" vertOverflow="overflow" horzOverflow="overflow" vert="horz" wrap="square" lIns="91440" tIns="45720" rIns="91440" bIns="45720" numCol="1" spcCol="0" rtlCol="0" fromWordArt="0" anchor="ctr" anchorCtr="0" forceAA="0" compatLnSpc="1">
-                        <a:prstTxWarp prst="textNoShape">
-                          <a:avLst/>
-                        </a:prstTxWarp>
-                        <a:noAutofit/>
-                      </wps:bodyPr>
-                    </wps:wsp>
-                  </a:graphicData>
-                </a:graphic>
-              </wp:anchor>
-            </w:drawing>
-          </mc:Choice>
-          <mc:Fallback>
-            <w:pict>
-              <v:oval w14:anchorId="5A426BB0" id="Oval 58" o:spid="_x0000_s1026" style="position:absolute;margin-left:290.6pt;margin-top:476.7pt;width:20.2pt;height:17.55pt;z-index:251731968;visibility:visible;mso-wrap-style:square;mso-wrap-distance-left:9pt;mso-wrap-distance-top:0;mso-wrap-distance-right:9pt;mso-wrap-distance-bottom:0;mso-position-horizontal:absolute;mso-position-horizontal-relative:text;mso-position-vertical:absolute;mso-position-vertical-relative:text;v-text-anchor:middle" o:gfxdata="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" fillcolor="white [3201]" strokecolor="black [3213]" strokeweight="1pt">
-                <v:stroke joinstyle="miter"/>
-              </v:oval>
-            </w:pict>
-          </mc:Fallback>
-        </mc:AlternateContent>
-      </w:r>
-      <w:r>
-        <w:rPr>
-          <w:noProof/>
-        </w:rPr>
-        <mc:AlternateContent>
-          <mc:Choice Requires="wps">
-            <w:drawing>
-              <wp:anchor distT="0" distB="0" distL="114300" distR="114300" simplePos="0" relativeHeight="251734016" behindDoc="0" locked="0" layoutInCell="1" allowOverlap="1" wp14:anchorId="2B8CB928" wp14:editId="0C7CCEA3">
-                <wp:simplePos x="0" y="0"/>
-                <wp:positionH relativeFrom="column">
-                  <wp:posOffset>1983740</wp:posOffset>
-                </wp:positionH>
-                <wp:positionV relativeFrom="paragraph">
-                  <wp:posOffset>6078204</wp:posOffset>
-                </wp:positionV>
-                <wp:extent cx="256478" cy="223025"/>
-                <wp:effectExtent l="0" t="0" r="10795" b="18415"/>
-                <wp:wrapNone/>
-                <wp:docPr id="59" name="Oval 59"/>
-                <wp:cNvGraphicFramePr/>
-                <a:graphic xmlns:a="http://schemas.openxmlformats.org/drawingml/2006/main">
-                  <a:graphicData uri="http://schemas.microsoft.com/office/word/2010/wordprocessingShape">
-                    <wps:wsp>
-                      <wps:cNvSpPr/>
-                      <wps:spPr>
-                        <a:xfrm>
-                          <a:off x="0" y="0"/>
-                          <a:ext cx="256478" cy="223025"/>
-                        </a:xfrm>
-                        <a:prstGeom prst="ellipse">
-                          <a:avLst/>
-                        </a:prstGeom>
-                        <a:ln>
-                          <a:solidFill>
-                            <a:schemeClr val="tx1"/>
-                          </a:solidFill>
-                        </a:ln>
-                      </wps:spPr>
-                      <wps:style>
-                        <a:lnRef idx="2">
-                          <a:schemeClr val="accent6"/>
-                        </a:lnRef>
-                        <a:fillRef idx="1">
-                          <a:schemeClr val="lt1"/>
-                        </a:fillRef>
-                        <a:effectRef idx="0">
-                          <a:schemeClr val="accent6"/>
-                        </a:effectRef>
-                        <a:fontRef idx="minor">
-                          <a:schemeClr val="dk1"/>
-                        </a:fontRef>
-                      </wps:style>
-                      <wps:bodyPr rot="0" spcFirstLastPara="0" vertOverflow="overflow" horzOverflow="overflow" vert="horz" wrap="square" lIns="91440" tIns="45720" rIns="91440" bIns="45720" numCol="1" spcCol="0" rtlCol="0" fromWordArt="0" anchor="ctr" anchorCtr="0" forceAA="0" compatLnSpc="1">
-                        <a:prstTxWarp prst="textNoShape">
-                          <a:avLst/>
-                        </a:prstTxWarp>
-                        <a:noAutofit/>
-                      </wps:bodyPr>
-                    </wps:wsp>
-                  </a:graphicData>
-                </a:graphic>
-              </wp:anchor>
-            </w:drawing>
-          </mc:Choice>
-          <mc:Fallback>
-            <w:pict>
-              <v:oval w14:anchorId="38652BF2" id="Oval 59" o:spid="_x0000_s1026" style="position:absolute;margin-left:156.2pt;margin-top:478.6pt;width:20.2pt;height:17.55pt;z-index:251734016;visibility:visible;mso-wrap-style:square;mso-wrap-distance-left:9pt;mso-wrap-distance-top:0;mso-wrap-distance-right:9pt;mso-wrap-distance-bottom:0;mso-position-horizontal:absolute;mso-position-horizontal-relative:text;mso-position-vertical:absolute;mso-position-vertical-relative:text;v-text-anchor:middle" o:gfxdata="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" fillcolor="white [3201]" strokecolor="black [3213]" strokeweight="1pt">
-                <v:stroke joinstyle="miter"/>
-              </v:oval>
-            </w:pict>
-          </mc:Fallback>
-        </mc:AlternateContent>
-      </w:r>
-      <w:r>
-        <w:rPr>
-          <w:noProof/>
-        </w:rPr>
-        <mc:AlternateContent>
-          <mc:Choice Requires="wps">
-            <w:drawing>
-              <wp:anchor distT="0" distB="0" distL="114300" distR="114300" simplePos="0" relativeHeight="251736064" behindDoc="0" locked="0" layoutInCell="1" allowOverlap="1" wp14:anchorId="4A77E413" wp14:editId="6B84E709">
-                <wp:simplePos x="0" y="0"/>
-                <wp:positionH relativeFrom="column">
-                  <wp:posOffset>1551925</wp:posOffset>
-                </wp:positionH>
-                <wp:positionV relativeFrom="paragraph">
-                  <wp:posOffset>6053501</wp:posOffset>
-                </wp:positionV>
-                <wp:extent cx="300990" cy="222885"/>
-                <wp:effectExtent l="0" t="0" r="16510" b="18415"/>
-                <wp:wrapNone/>
-                <wp:docPr id="64" name="Snip Same Side Corner Rectangle 64"/>
-                <wp:cNvGraphicFramePr/>
-                <a:graphic xmlns:a="http://schemas.openxmlformats.org/drawingml/2006/main">
-                  <a:graphicData uri="http://schemas.microsoft.com/office/word/2010/wordprocessingShape">
-                    <wps:wsp>
-                      <wps:cNvSpPr/>
-                      <wps:spPr>
-                        <a:xfrm>
-                          <a:off x="0" y="0"/>
-                          <a:ext cx="300990" cy="222885"/>
-                        </a:xfrm>
-                        <a:prstGeom prst="snip2SameRect">
-                          <a:avLst/>
-                        </a:prstGeom>
-                        <a:ln>
-                          <a:solidFill>
-                            <a:schemeClr val="tx1"/>
-                          </a:solidFill>
-                        </a:ln>
-                      </wps:spPr>
-                      <wps:style>
-                        <a:lnRef idx="2">
-                          <a:schemeClr val="accent6"/>
-                        </a:lnRef>
-                        <a:fillRef idx="1">
-                          <a:schemeClr val="lt1"/>
-                        </a:fillRef>
-                        <a:effectRef idx="0">
-                          <a:schemeClr val="accent6"/>
-                        </a:effectRef>
-                        <a:fontRef idx="minor">
-                          <a:schemeClr val="dk1"/>
-                        </a:fontRef>
-                      </wps:style>
-                      <wps:bodyPr rot="0" spcFirstLastPara="0" vertOverflow="overflow" horzOverflow="overflow" vert="horz" wrap="square" lIns="91440" tIns="45720" rIns="91440" bIns="45720" numCol="1" spcCol="0" rtlCol="0" fromWordArt="0" anchor="ctr" anchorCtr="0" forceAA="0" compatLnSpc="1">
-                        <a:prstTxWarp prst="textNoShape">
-                          <a:avLst/>
-                        </a:prstTxWarp>
-                        <a:noAutofit/>
-                      </wps:bodyPr>
-                    </wps:wsp>
-                  </a:graphicData>
-                </a:graphic>
-              </wp:anchor>
-            </w:drawing>
-          </mc:Choice>
-          <mc:Fallback>
-            <w:pict>
-              <v:shape w14:anchorId="66B370ED" id="Snip Same Side Corner Rectangle 64" o:spid="_x0000_s1026" style="position:absolute;margin-left:122.2pt;margin-top:476.65pt;width:23.7pt;height:17.55pt;z-index:251736064;visibility:visible;mso-wrap-style:square;mso-wrap-distance-left:9pt;mso-wrap-distance-top:0;mso-wrap-distance-right:9pt;mso-wrap-distance-bottom:0;mso-position-horizontal:absolute;mso-position-horizontal-relative:text;mso-position-vertical:absolute;mso-position-vertical-relative:text;v-text-anchor:middle" coordsize="300990,222885" o:gfxdata="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" path="m37148,l263842,r37148,37148l300990,222885r,l,222885r,l,37148,37148,xe" fillcolor="white [3201]" strokecolor="black [3213]" strokeweight="1pt">
-                <v:stroke joinstyle="miter"/>
-                <v:path arrowok="t" o:connecttype="custom" o:connectlocs="37148,0;263842,0;300990,37148;300990,222885;300990,222885;0,222885;0,222885;0,37148;37148,0" o:connectangles="0,0,0,0,0,0,0,0,0"/>
-              </v:shape>
-            </w:pict>
-          </mc:Fallback>
-        </mc:AlternateContent>
-      </w:r>
-      <w:r>
-        <w:rPr>
-          <w:noProof/>
-        </w:rPr>
-        <mc:AlternateContent>
-          <mc:Choice Requires="wps">
-            <w:drawing>
-              <wp:anchor distT="0" distB="0" distL="114300" distR="114300" simplePos="0" relativeHeight="251737088" behindDoc="0" locked="0" layoutInCell="1" allowOverlap="1" wp14:anchorId="4EC5FEDE" wp14:editId="0AFE76AA">
-                <wp:simplePos x="0" y="0"/>
-                <wp:positionH relativeFrom="column">
-                  <wp:posOffset>947854</wp:posOffset>
-                </wp:positionH>
-                <wp:positionV relativeFrom="paragraph">
-                  <wp:posOffset>6161916</wp:posOffset>
-                </wp:positionV>
-                <wp:extent cx="591014" cy="0"/>
-                <wp:effectExtent l="0" t="12700" r="31750" b="25400"/>
-                <wp:wrapNone/>
-                <wp:docPr id="66" name="Straight Connector 66"/>
-                <wp:cNvGraphicFramePr/>
-                <a:graphic xmlns:a="http://schemas.openxmlformats.org/drawingml/2006/main">
-                  <a:graphicData uri="http://schemas.microsoft.com/office/word/2010/wordprocessingShape">
-                    <wps:wsp>
-                      <wps:cNvCnPr/>
-                      <wps:spPr>
-                        <a:xfrm>
-                          <a:off x="0" y="0"/>
-                          <a:ext cx="591014" cy="0"/>
-                        </a:xfrm>
-                        <a:prstGeom prst="line">
-                          <a:avLst/>
-                        </a:prstGeom>
-                        <a:ln w="38100"/>
-                      </wps:spPr>
-                      <wps:style>
-                        <a:lnRef idx="1">
-                          <a:schemeClr val="dk1"/>
-                        </a:lnRef>
-                        <a:fillRef idx="0">
-                          <a:schemeClr val="dk1"/>
-                        </a:fillRef>
-                        <a:effectRef idx="0">
-                          <a:schemeClr val="dk1"/>
-                        </a:effectRef>
-                        <a:fontRef idx="minor">
-                          <a:schemeClr val="tx1"/>
-                        </a:fontRef>
-                      </wps:style>
-                      <wps:bodyPr/>
-                    </wps:wsp>
-                  </a:graphicData>
-                </a:graphic>
-              </wp:anchor>
-            </w:drawing>
-          </mc:Choice>
-          <mc:Fallback>
-            <w:pict>
-              <v:line w14:anchorId="3B07E576" id="Straight Connector 66" o:spid="_x0000_s1026" style="position:absolute;z-index:251737088;visibility:visible;mso-wrap-style:square;mso-wrap-distance-left:9pt;mso-wrap-distance-top:0;mso-wrap-distance-right:9pt;mso-wrap-distance-bottom:0;mso-position-horizontal:absolute;mso-position-horizontal-relative:text;mso-position-vertical:absolute;mso-position-vertical-relative:text" from="74.65pt,485.2pt" to="121.2pt,485.2pt" o:gfxdata="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" strokecolor="black [3200]" strokeweight="3pt">
-                <v:stroke joinstyle="miter"/>
-              </v:line>
-            </w:pict>
-          </mc:Fallback>
-        </mc:AlternateContent>
-      </w:r>
-      <w:r>
-        <w:rPr>
-          <w:noProof/>
-        </w:rPr>
-        <mc:AlternateContent>
-          <mc:Choice Requires="wps">
-            <w:drawing>
-              <wp:anchor distT="0" distB="0" distL="114300" distR="114300" simplePos="0" relativeHeight="251729920" behindDoc="0" locked="0" layoutInCell="1" allowOverlap="1" wp14:anchorId="1609AB6E" wp14:editId="67E7B45E">
+              <wp:anchor distT="0" distB="0" distL="114300" distR="114300" simplePos="0" relativeHeight="251729920" behindDoc="0" locked="0" layoutInCell="1" allowOverlap="1" wp14:anchorId="1609AB6E" wp14:editId="06F9CDD5">
                 <wp:simplePos x="0" y="0"/>
                 <wp:positionH relativeFrom="column">
                   <wp:posOffset>2473960</wp:posOffset>
@@ -1959,7 +1096,7 @@
           </mc:Choice>
           <mc:Fallback>
             <w:pict>
-              <v:roundrect w14:anchorId="1609AB6E" id="Rounded Rectangle 57" o:spid="_x0000_s1030" style="position:absolute;margin-left:194.8pt;margin-top:459.65pt;width:71.05pt;height:51.8pt;z-index:251729920;visibility:visible;mso-wrap-style:square;mso-wrap-distance-left:9pt;mso-wrap-distance-top:0;mso-wrap-distance-right:9pt;mso-wrap-distance-bottom:0;mso-position-horizontal:absolute;mso-position-horizontal-relative:text;mso-position-vertical:absolute;mso-position-vertical-relative:text;v-text-anchor:middle" arcsize="10923f" o:gfxdata="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" fillcolor="white [3201]" strokecolor="black [3213]" strokeweight="1pt">
+              <v:roundrect w14:anchorId="1609AB6E" id="Rounded Rectangle 57" o:spid="_x0000_s1028" style="position:absolute;margin-left:194.8pt;margin-top:459.65pt;width:71.05pt;height:51.8pt;z-index:251729920;visibility:visible;mso-wrap-style:square;mso-wrap-distance-left:9pt;mso-wrap-distance-top:0;mso-wrap-distance-right:9pt;mso-wrap-distance-bottom:0;mso-position-horizontal:absolute;mso-position-horizontal-relative:text;mso-position-vertical:absolute;mso-position-vertical-relative:text;v-text-anchor:middle" arcsize="10923f" o:gfxdata="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" fillcolor="white [3201]" strokecolor="black [3213]" strokeweight="1pt">
                 <v:stroke joinstyle="miter"/>
                 <v:textbox>
                   <w:txbxContent>
@@ -2052,7 +1189,7 @@
           </mc:Choice>
           <mc:Fallback>
             <w:pict>
-              <v:shape w14:anchorId="74CC2066" id="Text Box 40" o:spid="_x0000_s1031" type="#_x0000_t202" style="position:absolute;margin-left:447.8pt;margin-top:56.75pt;width:62.35pt;height:24.55pt;z-index:251710464;visibility:visible;mso-wrap-style:square;mso-width-percent:0;mso-height-percent:0;mso-wrap-distance-left:9pt;mso-wrap-distance-top:0;mso-wrap-distance-right:9pt;mso-wrap-distance-bottom:0;mso-position-horizontal:absolute;mso-position-horizontal-relative:text;mso-position-vertical:absolute;mso-position-vertical-relative:text;mso-width-percent:0;mso-height-percent:0;mso-width-relative:margin;mso-height-relative:margin;v-text-anchor:top" o:gfxdata="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" filled="f" stroked="f" strokeweight=".5pt">
+              <v:shape w14:anchorId="74CC2066" id="Text Box 40" o:spid="_x0000_s1029" type="#_x0000_t202" style="position:absolute;margin-left:447.8pt;margin-top:56.75pt;width:62.35pt;height:24.55pt;z-index:251710464;visibility:visible;mso-wrap-style:square;mso-width-percent:0;mso-height-percent:0;mso-wrap-distance-left:9pt;mso-wrap-distance-top:0;mso-wrap-distance-right:9pt;mso-wrap-distance-bottom:0;mso-position-horizontal:absolute;mso-position-horizontal-relative:text;mso-position-vertical:absolute;mso-position-vertical-relative:text;mso-width-percent:0;mso-height-percent:0;mso-width-relative:margin;mso-height-relative:margin;v-text-anchor:top" o:gfxdata="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" filled="f" stroked="f" strokeweight=".5pt">
                 <v:textbox>
                   <w:txbxContent>
                     <w:p>
@@ -2082,27 +1219,27 @@
         <mc:AlternateContent>
           <mc:Choice Requires="wps">
             <w:drawing>
-              <wp:anchor distT="0" distB="0" distL="114300" distR="114300" simplePos="0" relativeHeight="251706368" behindDoc="0" locked="0" layoutInCell="1" allowOverlap="1" wp14:anchorId="0177E3A7" wp14:editId="2E35DBA3">
+              <wp:anchor distT="0" distB="0" distL="114300" distR="114300" simplePos="0" relativeHeight="251704320" behindDoc="0" locked="0" layoutInCell="1" allowOverlap="1" wp14:anchorId="1332F422" wp14:editId="75CA61C7">
                 <wp:simplePos x="0" y="0"/>
                 <wp:positionH relativeFrom="column">
-                  <wp:posOffset>4393503</wp:posOffset>
+                  <wp:posOffset>3690665</wp:posOffset>
                 </wp:positionH>
                 <wp:positionV relativeFrom="paragraph">
                   <wp:posOffset>1111002</wp:posOffset>
                 </wp:positionV>
-                <wp:extent cx="0" cy="2475571"/>
-                <wp:effectExtent l="0" t="0" r="12700" b="13970"/>
+                <wp:extent cx="2342035" cy="0"/>
+                <wp:effectExtent l="0" t="0" r="7620" b="12700"/>
                 <wp:wrapNone/>
-                <wp:docPr id="37" name="Straight Connector 37"/>
+                <wp:docPr id="35" name="Straight Connector 35"/>
                 <wp:cNvGraphicFramePr/>
                 <a:graphic xmlns:a="http://schemas.openxmlformats.org/drawingml/2006/main">
                   <a:graphicData uri="http://schemas.microsoft.com/office/word/2010/wordprocessingShape">
                     <wps:wsp>
                       <wps:cNvCnPr/>
                       <wps:spPr>
-                        <a:xfrm flipV="1">
+                        <a:xfrm>
                           <a:off x="0" y="0"/>
-                          <a:ext cx="0" cy="2475571"/>
+                          <a:ext cx="2342035" cy="0"/>
                         </a:xfrm>
                         <a:prstGeom prst="line">
                           <a:avLst/>
@@ -2131,70 +1268,7 @@
           </mc:Choice>
           <mc:Fallback>
             <w:pict>
-              <v:line w14:anchorId="7769A958" id="Straight Connector 37" o:spid="_x0000_s1026" style="position:absolute;flip:y;z-index:251706368;visibility:visible;mso-wrap-style:square;mso-wrap-distance-left:9pt;mso-wrap-distance-top:0;mso-wrap-distance-right:9pt;mso-wrap-distance-bottom:0;mso-position-horizontal:absolute;mso-position-horizontal-relative:text;mso-position-vertical:absolute;mso-position-vertical-relative:text" from="345.95pt,87.5pt" to="345.95pt,282.45pt" o:gfxdata="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" strokecolor="#4472c4 [3204]" strokeweight=".5pt">
-                <v:stroke joinstyle="miter"/>
-              </v:line>
-            </w:pict>
-          </mc:Fallback>
-        </mc:AlternateContent>
-      </w:r>
-      <w:r>
-        <w:rPr>
-          <w:noProof/>
-        </w:rPr>
-        <mc:AlternateContent>
-          <mc:Choice Requires="wps">
-            <w:drawing>
-              <wp:anchor distT="0" distB="0" distL="114300" distR="114300" simplePos="0" relativeHeight="251704320" behindDoc="0" locked="0" layoutInCell="1" allowOverlap="1" wp14:anchorId="1332F422" wp14:editId="764F5BC5">
-                <wp:simplePos x="0" y="0"/>
-                <wp:positionH relativeFrom="column">
-                  <wp:posOffset>3690665</wp:posOffset>
-                </wp:positionH>
-                <wp:positionV relativeFrom="paragraph">
-                  <wp:posOffset>1111002</wp:posOffset>
-                </wp:positionV>
-                <wp:extent cx="2342035" cy="0"/>
-                <wp:effectExtent l="0" t="0" r="7620" b="12700"/>
-                <wp:wrapNone/>
-                <wp:docPr id="35" name="Straight Connector 35"/>
-                <wp:cNvGraphicFramePr/>
-                <a:graphic xmlns:a="http://schemas.openxmlformats.org/drawingml/2006/main">
-                  <a:graphicData uri="http://schemas.microsoft.com/office/word/2010/wordprocessingShape">
-                    <wps:wsp>
-                      <wps:cNvCnPr/>
-                      <wps:spPr>
-                        <a:xfrm>
-                          <a:off x="0" y="0"/>
-                          <a:ext cx="2342035" cy="0"/>
-                        </a:xfrm>
-                        <a:prstGeom prst="line">
-                          <a:avLst/>
-                        </a:prstGeom>
-                      </wps:spPr>
-                      <wps:style>
-                        <a:lnRef idx="1">
-                          <a:schemeClr val="accent1"/>
-                        </a:lnRef>
-                        <a:fillRef idx="0">
-                          <a:schemeClr val="accent1"/>
-                        </a:fillRef>
-                        <a:effectRef idx="0">
-                          <a:schemeClr val="accent1"/>
-                        </a:effectRef>
-                        <a:fontRef idx="minor">
-                          <a:schemeClr val="tx1"/>
-                        </a:fontRef>
-                      </wps:style>
-                      <wps:bodyPr/>
-                    </wps:wsp>
-                  </a:graphicData>
-                </a:graphic>
-              </wp:anchor>
-            </w:drawing>
-          </mc:Choice>
-          <mc:Fallback>
-            <w:pict>
-              <v:line w14:anchorId="6FED93D9" id="Straight Connector 35" o:spid="_x0000_s1026" style="position:absolute;z-index:251704320;visibility:visible;mso-wrap-style:square;mso-wrap-distance-left:9pt;mso-wrap-distance-top:0;mso-wrap-distance-right:9pt;mso-wrap-distance-bottom:0;mso-position-horizontal:absolute;mso-position-horizontal-relative:text;mso-position-vertical:absolute;mso-position-vertical-relative:text" from="290.6pt,87.5pt" to="475pt,87.5pt" o:gfxdata="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" strokecolor="#4472c4 [3204]" strokeweight=".5pt">
+              <v:line w14:anchorId="0925D30F" id="Straight Connector 35" o:spid="_x0000_s1026" style="position:absolute;z-index:251704320;visibility:visible;mso-wrap-style:square;mso-wrap-distance-left:9pt;mso-wrap-distance-top:0;mso-wrap-distance-right:9pt;mso-wrap-distance-bottom:0;mso-position-horizontal:absolute;mso-position-horizontal-relative:text;mso-position-vertical:absolute;mso-position-vertical-relative:text" from="290.6pt,87.5pt" to="475pt,87.5pt" o:gfxdata="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" strokecolor="#4472c4 [3204]" strokeweight=".5pt">
                 <v:stroke joinstyle="miter"/>
               </v:line>
             </w:pict>
@@ -2275,7 +1349,7 @@
           </mc:Choice>
           <mc:Fallback>
             <w:pict>
-              <v:shape w14:anchorId="4BBBED74" id="Text Box 27" o:spid="_x0000_s1032" type="#_x0000_t202" style="position:absolute;margin-left:194.9pt;margin-top:171.95pt;width:82.55pt;height:25.4pt;z-index:251689984;visibility:visible;mso-wrap-style:square;mso-width-percent:0;mso-height-percent:0;mso-wrap-distance-left:9pt;mso-wrap-distance-top:0;mso-wrap-distance-right:9pt;mso-wrap-distance-bottom:0;mso-position-horizontal:absolute;mso-position-horizontal-relative:text;mso-position-vertical:absolute;mso-position-vertical-relative:text;mso-width-percent:0;mso-height-percent:0;mso-width-relative:margin;mso-height-relative:margin;v-text-anchor:top" o:gfxdata="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" filled="f" stroked="f" strokeweight=".5pt">
+              <v:shape w14:anchorId="4BBBED74" id="Text Box 27" o:spid="_x0000_s1030" type="#_x0000_t202" style="position:absolute;margin-left:194.9pt;margin-top:171.95pt;width:82.55pt;height:25.4pt;z-index:251689984;visibility:visible;mso-wrap-style:square;mso-width-percent:0;mso-height-percent:0;mso-wrap-distance-left:9pt;mso-wrap-distance-top:0;mso-wrap-distance-right:9pt;mso-wrap-distance-bottom:0;mso-position-horizontal:absolute;mso-position-horizontal-relative:text;mso-position-vertical:absolute;mso-position-vertical-relative:text;mso-width-percent:0;mso-height-percent:0;mso-width-relative:margin;mso-height-relative:margin;v-text-anchor:top" o:gfxdata="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" filled="f" stroked="f" strokeweight=".5pt">
                 <v:textbox>
                   <w:txbxContent>
                     <w:p>
@@ -2569,7 +1643,7 @@
           </mc:Choice>
           <mc:Fallback>
             <w:pict>
-              <v:shape w14:anchorId="559926BD" id="Text Box 19" o:spid="_x0000_s1041" type="#_x0000_t202" style="position:absolute;margin-left:245.8pt;margin-top:76.05pt;width:44.8pt;height:24.55pt;z-index:251678720;visibility:visible;mso-wrap-style:square;mso-width-percent:0;mso-height-percent:0;mso-wrap-distance-left:9pt;mso-wrap-distance-top:0;mso-wrap-distance-right:9pt;mso-wrap-distance-bottom:0;mso-position-horizontal:absolute;mso-position-horizontal-relative:text;mso-position-vertical:absolute;mso-position-vertical-relative:text;mso-width-percent:0;mso-height-percent:0;mso-width-relative:margin;mso-height-relative:margin;v-text-anchor:top" o:gfxdata="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" filled="f" stroked="f" strokeweight=".5pt">
+              <v:shape w14:anchorId="559926BD" id="Text Box 19" o:spid="_x0000_s1031" type="#_x0000_t202" style="position:absolute;margin-left:245.8pt;margin-top:76.05pt;width:44.8pt;height:24.55pt;z-index:251678720;visibility:visible;mso-wrap-style:square;mso-width-percent:0;mso-height-percent:0;mso-wrap-distance-left:9pt;mso-wrap-distance-top:0;mso-wrap-distance-right:9pt;mso-wrap-distance-bottom:0;mso-position-horizontal:absolute;mso-position-horizontal-relative:text;mso-position-vertical:absolute;mso-position-vertical-relative:text;mso-width-percent:0;mso-height-percent:0;mso-width-relative:margin;mso-height-relative:margin;v-text-anchor:top" o:gfxdata="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" filled="f" stroked="f" strokeweight=".5pt">
                 <v:textbox>
                   <w:txbxContent>
                     <w:p>
@@ -2798,7 +1872,7 @@
           </mc:Choice>
           <mc:Fallback>
             <w:pict>
-              <v:rect w14:anchorId="11E14F5D" id="Rectangle 13" o:spid="_x0000_s1042" style="position:absolute;margin-left:188.7pt;margin-top:106.75pt;width:83.4pt;height:25.45pt;z-index:251673600;visibility:visible;mso-wrap-style:square;mso-height-percent:0;mso-wrap-distance-left:9pt;mso-wrap-distance-top:0;mso-wrap-distance-right:9pt;mso-wrap-distance-bottom:0;mso-position-horizontal:absolute;mso-position-horizontal-relative:text;mso-position-vertical:absolute;mso-position-vertical-relative:text;mso-height-percent:0;mso-height-relative:margin;v-text-anchor:middle" o:gfxdata="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" fillcolor="white [3201]" strokecolor="black [3213]" strokeweight="1pt">
+              <v:rect w14:anchorId="11E14F5D" id="Rectangle 13" o:spid="_x0000_s1032" style="position:absolute;margin-left:188.7pt;margin-top:106.75pt;width:83.4pt;height:25.45pt;z-index:251673600;visibility:visible;mso-wrap-style:square;mso-height-percent:0;mso-wrap-distance-left:9pt;mso-wrap-distance-top:0;mso-wrap-distance-right:9pt;mso-wrap-distance-bottom:0;mso-position-horizontal:absolute;mso-position-horizontal-relative:text;mso-position-vertical:absolute;mso-position-vertical-relative:text;mso-height-percent:0;mso-height-relative:margin;v-text-anchor:middle" o:gfxdata="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" fillcolor="white [3201]" strokecolor="black [3213]" strokeweight="1pt">
                 <v:textbox>
                   <w:txbxContent>
                     <w:p>
@@ -2972,7 +2046,7 @@
           </mc:Choice>
           <mc:Fallback>
             <w:pict>
-              <v:roundrect w14:anchorId="1C302AFB" id="Rounded Rectangle 1" o:spid="_x0000_s1035" style="position:absolute;margin-left:147.4pt;margin-top:10.2pt;width:171.2pt;height:59.7pt;z-index:251659264;visibility:visible;mso-wrap-style:square;mso-wrap-distance-left:9pt;mso-wrap-distance-top:0;mso-wrap-distance-right:9pt;mso-wrap-distance-bottom:0;mso-position-horizontal:absolute;mso-position-horizontal-relative:text;mso-position-vertical:absolute;mso-position-vertical-relative:text;v-text-anchor:middle" arcsize="10923f" o:gfxdata="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" fillcolor="white [3201]" strokecolor="black [3213]" strokeweight="1pt">
+              <v:roundrect w14:anchorId="1C302AFB" id="Rounded Rectangle 1" o:spid="_x0000_s1033" style="position:absolute;margin-left:147.4pt;margin-top:10.2pt;width:171.2pt;height:59.7pt;z-index:251659264;visibility:visible;mso-wrap-style:square;mso-wrap-distance-left:9pt;mso-wrap-distance-top:0;mso-wrap-distance-right:9pt;mso-wrap-distance-bottom:0;mso-position-horizontal:absolute;mso-position-horizontal-relative:text;mso-position-vertical:absolute;mso-position-vertical-relative:text;v-text-anchor:middle" arcsize="10923f" o:gfxdata="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" fillcolor="white [3201]" strokecolor="black [3213]" strokeweight="1pt">
                 <v:stroke joinstyle="miter"/>
                 <v:textbox>
                   <w:txbxContent>

</xml_diff>